<commit_message>
Part 2 done in code and document
</commit_message>
<xml_diff>
--- a/Report_JamesWorcester.docx
+++ b/Report_JamesWorcester.docx
@@ -869,7 +869,19 @@
         <w:rPr>
           <w:lang w:val="en-GB"/>
         </w:rPr>
-        <w:t>, making sure that the test size was 10% of the dataset, and that a consistent random state of 1 was set.</w:t>
+        <w:t>, making sure that the test size was 10% of the dataset, and that a consistent random state of 1</w:t>
+      </w:r>
+      <w:r>
+        <w:rPr>
+          <w:lang w:val="en-GB"/>
+        </w:rPr>
+        <w:t>23</w:t>
+      </w:r>
+      <w:r>
+        <w:rPr>
+          <w:lang w:val="en-GB"/>
+        </w:rPr>
+        <w:t xml:space="preserve"> was set.</w:t>
       </w:r>
     </w:p>
     <w:p>
@@ -970,6 +982,193 @@
         </w:rPr>
         <w:t>Train and evaluate the 2 classification models on the training set with the cross-validation method, optimize the models and evaluate models on the test set</w:t>
       </w:r>
+      <w:r>
+        <w:rPr>
+          <w:b/>
+          <w:bCs/>
+          <w:lang w:val="en-GB"/>
+        </w:rPr>
+        <w:t>.</w:t>
+      </w:r>
+    </w:p>
+    <w:p>
+      <w:pPr>
+        <w:rPr>
+          <w:b/>
+          <w:bCs/>
+          <w:lang w:val="en-GB"/>
+        </w:rPr>
+      </w:pPr>
+      <w:r>
+        <w:rPr>
+          <w:b/>
+          <w:bCs/>
+          <w:lang w:val="en-GB"/>
+        </w:rPr>
+        <w:t>In your report, you need to start by explaining the basics of Logistic Regression and SVM. Then, describe the cross-validated and test results from the two models with default parameter settings, and compare and discuss the results among models. Next, describe what steps you have taken for finetuning your model (changing the parameters), describe the parameter settings that you applied in finetuning, and compare the results for each model (before and after finetuning for each model). Finally, compare the evaluation results across two optimised models on the test set, and discuss your findings. (You may consider using a table to record all the modelling results)</w:t>
+      </w:r>
+    </w:p>
+    <w:p>
+      <w:pPr>
+        <w:rPr>
+          <w:lang w:val="en-GB"/>
+        </w:rPr>
+      </w:pPr>
+      <w:r>
+        <w:rPr>
+          <w:lang w:val="en-GB"/>
+        </w:rPr>
+        <w:t xml:space="preserve">Logistic Regression estimates the probability of a binary event occurring based on one or more independent variables (predictors). </w:t>
+      </w:r>
+      <w:r>
+        <w:rPr>
+          <w:lang w:val="en-GB"/>
+        </w:rPr>
+        <w:t>As Logistic Regression involves Binary Classification, the aim is to divide the dataset with a</w:t>
+      </w:r>
+      <w:r>
+        <w:rPr>
+          <w:lang w:val="en-GB"/>
+        </w:rPr>
+        <w:t>n n-dimensional</w:t>
+      </w:r>
+      <w:r>
+        <w:rPr>
+          <w:lang w:val="en-GB"/>
+        </w:rPr>
+        <w:t xml:space="preserve"> hyperplane between the target variable values of 0 and 1 </w:t>
+      </w:r>
+      <w:r>
+        <w:rPr>
+          <w:lang w:val="en-GB"/>
+        </w:rPr>
+        <w:t xml:space="preserve">(or positive 1 and negative 1) </w:t>
+      </w:r>
+      <w:r>
+        <w:rPr>
+          <w:lang w:val="en-GB"/>
+        </w:rPr>
+        <w:t xml:space="preserve">whilst minimising any classification errors </w:t>
+      </w:r>
+      <w:r>
+        <w:rPr>
+          <w:lang w:val="en-GB"/>
+        </w:rPr>
+        <w:t>by</w:t>
+      </w:r>
+      <w:r>
+        <w:rPr>
+          <w:lang w:val="en-GB"/>
+        </w:rPr>
+        <w:t xml:space="preserve"> using different Gradient Descent and Loss Function methods to </w:t>
+      </w:r>
+      <w:r>
+        <w:rPr>
+          <w:lang w:val="en-GB"/>
+        </w:rPr>
+        <w:t>attempt to accurately predict whether the target value is a 0 or 1</w:t>
+      </w:r>
+      <w:r>
+        <w:rPr>
+          <w:lang w:val="en-GB"/>
+        </w:rPr>
+        <w:t xml:space="preserve"> (positive or negative)</w:t>
+      </w:r>
+      <w:r>
+        <w:rPr>
+          <w:lang w:val="en-GB"/>
+        </w:rPr>
+        <w:t xml:space="preserve"> based on predictors</w:t>
+      </w:r>
+      <w:r>
+        <w:rPr>
+          <w:lang w:val="en-GB"/>
+        </w:rPr>
+        <w:t>.</w:t>
+      </w:r>
+    </w:p>
+    <w:p>
+      <w:pPr>
+        <w:rPr>
+          <w:lang w:val="en-GB"/>
+        </w:rPr>
+      </w:pPr>
+      <w:r>
+        <w:rPr>
+          <w:lang w:val="en-GB"/>
+        </w:rPr>
+        <w:t>Whereas Logistic Regression will try to separate the dataset by an arbitrary hyperplane, a Support Vector Machine (SVM) aims to create the ideal</w:t>
+      </w:r>
+      <w:r>
+        <w:rPr>
+          <w:lang w:val="en-GB"/>
+        </w:rPr>
+        <w:t xml:space="preserve"> n-dimensional</w:t>
+      </w:r>
+      <w:r>
+        <w:rPr>
+          <w:lang w:val="en-GB"/>
+        </w:rPr>
+        <w:t xml:space="preserve"> hyperplane that maximises the margin (separation) between the positive and negative samples</w:t>
+      </w:r>
+      <w:r>
+        <w:rPr>
+          <w:lang w:val="en-GB"/>
+        </w:rPr>
+        <w:t xml:space="preserve"> so that the probability of a binary event occurring can be accurately estimated</w:t>
+      </w:r>
+      <w:r>
+        <w:rPr>
+          <w:lang w:val="en-GB"/>
+        </w:rPr>
+        <w:t>. If the data cannot be completely separated</w:t>
+      </w:r>
+      <w:r>
+        <w:rPr>
+          <w:lang w:val="en-GB"/>
+        </w:rPr>
+        <w:t xml:space="preserve"> because a constraint has been violated</w:t>
+      </w:r>
+      <w:r>
+        <w:rPr>
+          <w:lang w:val="en-GB"/>
+        </w:rPr>
+        <w:t xml:space="preserve"> (classification error)</w:t>
+      </w:r>
+      <w:r>
+        <w:rPr>
+          <w:lang w:val="en-GB"/>
+        </w:rPr>
+        <w:t>, the violating data points will be penalised by the SVM.</w:t>
+      </w:r>
+    </w:p>
+    <w:p>
+      <w:pPr>
+        <w:rPr>
+          <w:lang w:val="en-GB"/>
+        </w:rPr>
+      </w:pPr>
+      <w:r>
+        <w:rPr>
+          <w:lang w:val="en-GB"/>
+        </w:rPr>
+        <w:t xml:space="preserve">Both Logistic Regression models and SVMs train and test data </w:t>
+      </w:r>
+      <w:r>
+        <w:rPr>
+          <w:lang w:val="en-GB"/>
+        </w:rPr>
+        <w:t>to find the most accurate machine learning model for a given dataset.</w:t>
+      </w:r>
+    </w:p>
+    <w:p>
+      <w:pPr>
+        <w:rPr>
+          <w:b/>
+          <w:bCs/>
+          <w:lang w:val="en-GB"/>
+        </w:rPr>
+      </w:pPr>
     </w:p>
     <w:p>
       <w:pPr>
@@ -995,10 +1194,191 @@
     </w:p>
     <w:p>
       <w:pPr>
-        <w:rPr>
-          <w:lang w:val="en-GB"/>
-        </w:rPr>
-      </w:pPr>
+        <w:pStyle w:val="HTMLPreformatted"/>
+        <w:rPr>
+          <w:rFonts w:ascii="Calibri" w:hAnsi="Calibri" w:cs="Calibri"/>
+          <w:sz w:val="22"/>
+          <w:szCs w:val="22"/>
+        </w:rPr>
+      </w:pPr>
+      <w:r>
+        <w:rPr>
+          <w:rFonts w:ascii="Calibri" w:hAnsi="Calibri" w:cs="Calibri"/>
+          <w:sz w:val="22"/>
+          <w:szCs w:val="22"/>
+          <w:lang w:val="en-GB"/>
+        </w:rPr>
+        <w:t xml:space="preserve">I defined the two regression models by importing </w:t>
+      </w:r>
+      <w:r>
+        <w:rPr>
+          <w:rFonts w:ascii="Calibri" w:hAnsi="Calibri" w:cs="Calibri"/>
+          <w:sz w:val="22"/>
+          <w:szCs w:val="22"/>
+          <w:lang w:val="en-GB"/>
+        </w:rPr>
+        <w:t>‘</w:t>
+      </w:r>
+      <w:proofErr w:type="spellStart"/>
+      <w:r>
+        <w:rPr>
+          <w:rFonts w:ascii="Calibri" w:hAnsi="Calibri" w:cs="Calibri"/>
+          <w:sz w:val="22"/>
+          <w:szCs w:val="22"/>
+          <w:lang w:val="en-GB"/>
+        </w:rPr>
+        <w:t>LogisticRegression</w:t>
+      </w:r>
+      <w:proofErr w:type="spellEnd"/>
+      <w:r>
+        <w:rPr>
+          <w:rFonts w:ascii="Calibri" w:hAnsi="Calibri" w:cs="Calibri"/>
+          <w:sz w:val="22"/>
+          <w:szCs w:val="22"/>
+          <w:lang w:val="en-GB"/>
+        </w:rPr>
+        <w:t>’</w:t>
+      </w:r>
+      <w:r>
+        <w:rPr>
+          <w:rFonts w:ascii="Calibri" w:hAnsi="Calibri" w:cs="Calibri"/>
+          <w:sz w:val="22"/>
+          <w:szCs w:val="22"/>
+          <w:lang w:val="en-GB"/>
+        </w:rPr>
+        <w:t xml:space="preserve"> and </w:t>
+      </w:r>
+      <w:r>
+        <w:rPr>
+          <w:rFonts w:ascii="Calibri" w:hAnsi="Calibri" w:cs="Calibri"/>
+          <w:sz w:val="22"/>
+          <w:szCs w:val="22"/>
+          <w:lang w:val="en-GB"/>
+        </w:rPr>
+        <w:t>‘</w:t>
+      </w:r>
+      <w:r>
+        <w:rPr>
+          <w:rFonts w:ascii="Calibri" w:hAnsi="Calibri" w:cs="Calibri"/>
+          <w:sz w:val="22"/>
+          <w:szCs w:val="22"/>
+          <w:lang w:val="en-GB"/>
+        </w:rPr>
+        <w:t>SVC</w:t>
+      </w:r>
+      <w:r>
+        <w:rPr>
+          <w:rFonts w:ascii="Calibri" w:hAnsi="Calibri" w:cs="Calibri"/>
+          <w:sz w:val="22"/>
+          <w:szCs w:val="22"/>
+          <w:lang w:val="en-GB"/>
+        </w:rPr>
+        <w:t>’</w:t>
+      </w:r>
+      <w:r>
+        <w:rPr>
+          <w:rFonts w:ascii="Calibri" w:hAnsi="Calibri" w:cs="Calibri"/>
+          <w:sz w:val="22"/>
+          <w:szCs w:val="22"/>
+          <w:lang w:val="en-GB"/>
+        </w:rPr>
+        <w:t xml:space="preserve"> from </w:t>
+      </w:r>
+      <w:proofErr w:type="spellStart"/>
+      <w:r>
+        <w:rPr>
+          <w:rFonts w:ascii="Calibri" w:hAnsi="Calibri" w:cs="Calibri"/>
+          <w:sz w:val="22"/>
+          <w:szCs w:val="22"/>
+          <w:lang w:val="en-GB"/>
+        </w:rPr>
+        <w:t>sklearn</w:t>
+      </w:r>
+      <w:proofErr w:type="spellEnd"/>
+      <w:r>
+        <w:rPr>
+          <w:rFonts w:ascii="Calibri" w:hAnsi="Calibri" w:cs="Calibri"/>
+          <w:sz w:val="22"/>
+          <w:szCs w:val="22"/>
+          <w:lang w:val="en-GB"/>
+        </w:rPr>
+        <w:t xml:space="preserve"> </w:t>
+      </w:r>
+      <w:r>
+        <w:rPr>
+          <w:rFonts w:ascii="Calibri" w:hAnsi="Calibri" w:cs="Calibri"/>
+          <w:sz w:val="22"/>
+          <w:szCs w:val="22"/>
+          <w:lang w:val="en-GB"/>
+        </w:rPr>
+        <w:t xml:space="preserve">and used their default settings to print out a testing accuracy of </w:t>
+      </w:r>
+      <w:r>
+        <w:rPr>
+          <w:rFonts w:ascii="Calibri" w:hAnsi="Calibri" w:cs="Calibri"/>
+          <w:sz w:val="22"/>
+          <w:szCs w:val="22"/>
+        </w:rPr>
+        <w:t>0.8101207056638812</w:t>
+      </w:r>
+    </w:p>
+    <w:p>
+      <w:pPr>
+        <w:rPr>
+          <w:rFonts w:ascii="Calibri" w:hAnsi="Calibri" w:cs="Calibri"/>
+        </w:rPr>
+      </w:pPr>
+      <w:r>
+        <w:rPr>
+          <w:rFonts w:ascii="Calibri" w:eastAsia="Times New Roman" w:hAnsi="Calibri" w:cs="Calibri"/>
+          <w:lang w:eastAsia="en-AU"/>
+        </w:rPr>
+        <w:t xml:space="preserve">for Logistic Regression and </w:t>
+      </w:r>
+      <w:r>
+        <w:rPr>
+          <w:rFonts w:ascii="Calibri" w:hAnsi="Calibri" w:cs="Calibri"/>
+        </w:rPr>
+        <w:t>0.7957288765088208</w:t>
+      </w:r>
+      <w:r>
+        <w:rPr>
+          <w:rFonts w:ascii="Calibri" w:hAnsi="Calibri" w:cs="Calibri"/>
+        </w:rPr>
+        <w:t xml:space="preserve"> for SVM.</w:t>
+      </w:r>
+      <w:r>
+        <w:rPr>
+          <w:rFonts w:ascii="Calibri" w:hAnsi="Calibri" w:cs="Calibri"/>
+        </w:rPr>
+        <w:t xml:space="preserve"> It’s important to note that because the default ‘</w:t>
+      </w:r>
+      <w:proofErr w:type="spellStart"/>
+      <w:r>
+        <w:rPr>
+          <w:rFonts w:ascii="Calibri" w:hAnsi="Calibri" w:cs="Calibri"/>
+        </w:rPr>
+        <w:t>lbfgs</w:t>
+      </w:r>
+      <w:proofErr w:type="spellEnd"/>
+      <w:r>
+        <w:rPr>
+          <w:rFonts w:ascii="Calibri" w:hAnsi="Calibri" w:cs="Calibri"/>
+        </w:rPr>
+        <w:t>’ solver was used for Logistic Regression it was unable to converge within the default number of iterations and display</w:t>
+      </w:r>
+      <w:r>
+        <w:rPr>
+          <w:rFonts w:ascii="Calibri" w:hAnsi="Calibri" w:cs="Calibri"/>
+        </w:rPr>
+        <w:t>ed</w:t>
+      </w:r>
+      <w:r>
+        <w:rPr>
+          <w:rFonts w:ascii="Calibri" w:hAnsi="Calibri" w:cs="Calibri"/>
+        </w:rPr>
+        <w:t xml:space="preserve"> an error message.</w:t>
+      </w:r>
     </w:p>
     <w:p>
       <w:pPr>
@@ -1024,10 +1404,170 @@
     </w:p>
     <w:p>
       <w:pPr>
-        <w:rPr>
-          <w:lang w:val="en-GB"/>
-        </w:rPr>
-      </w:pPr>
+        <w:pStyle w:val="HTMLPreformatted"/>
+        <w:rPr>
+          <w:rFonts w:ascii="Calibri" w:hAnsi="Calibri" w:cs="Calibri"/>
+          <w:sz w:val="22"/>
+          <w:szCs w:val="22"/>
+        </w:rPr>
+      </w:pPr>
+      <w:proofErr w:type="gramStart"/>
+      <w:r>
+        <w:rPr>
+          <w:rFonts w:ascii="Calibri" w:hAnsi="Calibri" w:cs="Calibri"/>
+          <w:sz w:val="22"/>
+          <w:szCs w:val="22"/>
+          <w:lang w:val="en-GB"/>
+        </w:rPr>
+        <w:t>Firstly</w:t>
+      </w:r>
+      <w:proofErr w:type="gramEnd"/>
+      <w:r>
+        <w:rPr>
+          <w:rFonts w:ascii="Calibri" w:hAnsi="Calibri" w:cs="Calibri"/>
+          <w:sz w:val="22"/>
+          <w:szCs w:val="22"/>
+          <w:lang w:val="en-GB"/>
+        </w:rPr>
+        <w:t xml:space="preserve"> I defined a 10-fold cross-validation with data shuffling, ran that 10-fold cross-validation</w:t>
+      </w:r>
+      <w:r>
+        <w:rPr>
+          <w:rFonts w:ascii="Calibri" w:hAnsi="Calibri" w:cs="Calibri"/>
+          <w:sz w:val="22"/>
+          <w:szCs w:val="22"/>
+          <w:lang w:val="en-GB"/>
+        </w:rPr>
+        <w:t xml:space="preserve"> on both models using default parameter settings</w:t>
+      </w:r>
+      <w:r>
+        <w:rPr>
+          <w:rFonts w:ascii="Calibri" w:hAnsi="Calibri" w:cs="Calibri"/>
+          <w:sz w:val="22"/>
+          <w:szCs w:val="22"/>
+          <w:lang w:val="en-GB"/>
+        </w:rPr>
+        <w:t xml:space="preserve"> and determined</w:t>
+      </w:r>
+      <w:r>
+        <w:rPr>
+          <w:rFonts w:ascii="Calibri" w:hAnsi="Calibri" w:cs="Calibri"/>
+          <w:sz w:val="22"/>
+          <w:szCs w:val="22"/>
+          <w:lang w:val="en-GB"/>
+        </w:rPr>
+        <w:t xml:space="preserve"> that the average accuracy scores based on the cross-validation results were </w:t>
+      </w:r>
+      <w:r>
+        <w:rPr>
+          <w:rFonts w:ascii="Calibri" w:hAnsi="Calibri" w:cs="Calibri"/>
+          <w:sz w:val="22"/>
+          <w:szCs w:val="22"/>
+        </w:rPr>
+        <w:t>0.8050359227863669</w:t>
+      </w:r>
+      <w:r>
+        <w:rPr>
+          <w:rFonts w:ascii="Calibri" w:hAnsi="Calibri" w:cs="Calibri"/>
+          <w:sz w:val="22"/>
+          <w:szCs w:val="22"/>
+        </w:rPr>
+        <w:t xml:space="preserve"> for Logistic Regression and </w:t>
+      </w:r>
+      <w:r>
+        <w:rPr>
+          <w:rFonts w:ascii="Calibri" w:hAnsi="Calibri" w:cs="Calibri"/>
+          <w:sz w:val="22"/>
+          <w:szCs w:val="22"/>
+        </w:rPr>
+        <w:t>0.7969871056916021</w:t>
+      </w:r>
+      <w:r>
+        <w:rPr>
+          <w:rFonts w:ascii="Calibri" w:hAnsi="Calibri" w:cs="Calibri"/>
+          <w:sz w:val="22"/>
+          <w:szCs w:val="22"/>
+        </w:rPr>
+        <w:t xml:space="preserve"> for SVM.</w:t>
+      </w:r>
+    </w:p>
+    <w:p>
+      <w:pPr>
+        <w:pStyle w:val="HTMLPreformatted"/>
+        <w:rPr>
+          <w:rFonts w:ascii="Calibri" w:hAnsi="Calibri" w:cs="Calibri"/>
+          <w:sz w:val="22"/>
+          <w:szCs w:val="22"/>
+        </w:rPr>
+      </w:pPr>
+    </w:p>
+    <w:p>
+      <w:pPr>
+        <w:pStyle w:val="HTMLPreformatted"/>
+        <w:rPr>
+          <w:rFonts w:ascii="Calibri" w:hAnsi="Calibri" w:cs="Calibri"/>
+          <w:sz w:val="22"/>
+          <w:szCs w:val="22"/>
+        </w:rPr>
+      </w:pPr>
+      <w:r>
+        <w:rPr>
+          <w:rFonts w:ascii="Calibri" w:hAnsi="Calibri" w:cs="Calibri"/>
+          <w:sz w:val="22"/>
+          <w:szCs w:val="22"/>
+        </w:rPr>
+        <w:t>Both models</w:t>
+      </w:r>
+      <w:r>
+        <w:rPr>
+          <w:rFonts w:ascii="Calibri" w:hAnsi="Calibri" w:cs="Calibri"/>
+          <w:sz w:val="22"/>
+          <w:szCs w:val="22"/>
+        </w:rPr>
+        <w:t xml:space="preserve"> compare to the 2a testing accuracy scores and to each other very well, showing a low variance between models. </w:t>
+      </w:r>
+      <w:r>
+        <w:rPr>
+          <w:rFonts w:ascii="Calibri" w:hAnsi="Calibri" w:cs="Calibri"/>
+          <w:sz w:val="22"/>
+          <w:szCs w:val="22"/>
+        </w:rPr>
+        <w:t>It’s important to note that because the default ‘</w:t>
+      </w:r>
+      <w:proofErr w:type="spellStart"/>
+      <w:r>
+        <w:rPr>
+          <w:rFonts w:ascii="Calibri" w:hAnsi="Calibri" w:cs="Calibri"/>
+          <w:sz w:val="22"/>
+          <w:szCs w:val="22"/>
+        </w:rPr>
+        <w:t>lbfgs</w:t>
+      </w:r>
+      <w:proofErr w:type="spellEnd"/>
+      <w:r>
+        <w:rPr>
+          <w:rFonts w:ascii="Calibri" w:hAnsi="Calibri" w:cs="Calibri"/>
+          <w:sz w:val="22"/>
+          <w:szCs w:val="22"/>
+        </w:rPr>
+        <w:t>’ solver was used for Logistic Regression it was unable to converge within the default number of iterations and display</w:t>
+      </w:r>
+      <w:r>
+        <w:rPr>
+          <w:rFonts w:ascii="Calibri" w:hAnsi="Calibri" w:cs="Calibri"/>
+          <w:sz w:val="22"/>
+          <w:szCs w:val="22"/>
+        </w:rPr>
+        <w:t>ed</w:t>
+      </w:r>
+      <w:r>
+        <w:rPr>
+          <w:rFonts w:ascii="Calibri" w:hAnsi="Calibri" w:cs="Calibri"/>
+          <w:sz w:val="22"/>
+          <w:szCs w:val="22"/>
+        </w:rPr>
+        <w:t xml:space="preserve"> an error message.</w:t>
+      </w:r>
     </w:p>
     <w:p>
       <w:pPr>
@@ -1057,6 +1597,523 @@
           <w:lang w:val="en-GB"/>
         </w:rPr>
       </w:pPr>
+      <w:r>
+        <w:rPr>
+          <w:lang w:val="en-GB"/>
+        </w:rPr>
+        <w:t>To finetune my logistic regression model I</w:t>
+      </w:r>
+      <w:r>
+        <w:rPr>
+          <w:lang w:val="en-GB"/>
+        </w:rPr>
+        <w:t xml:space="preserve"> initially</w:t>
+      </w:r>
+      <w:r>
+        <w:rPr>
+          <w:lang w:val="en-GB"/>
+        </w:rPr>
+        <w:t xml:space="preserve"> used the following parameter settings:</w:t>
+      </w:r>
+    </w:p>
+    <w:p>
+      <w:pPr>
+        <w:pStyle w:val="NoSpacing"/>
+        <w:rPr>
+          <w:b/>
+          <w:bCs/>
+          <w:lang w:val="en-GB"/>
+        </w:rPr>
+      </w:pPr>
+      <w:r>
+        <w:rPr>
+          <w:b/>
+          <w:bCs/>
+          <w:lang w:val="en-GB"/>
+        </w:rPr>
+        <w:t>Penalty: [l1, l2]</w:t>
+      </w:r>
+    </w:p>
+    <w:p>
+      <w:pPr>
+        <w:pStyle w:val="NoSpacing"/>
+        <w:rPr>
+          <w:b/>
+          <w:bCs/>
+          <w:lang w:val="en-GB"/>
+        </w:rPr>
+      </w:pPr>
+      <w:r>
+        <w:rPr>
+          <w:b/>
+          <w:bCs/>
+          <w:lang w:val="en-GB"/>
+        </w:rPr>
+        <w:t>C: [1, 10]</w:t>
+      </w:r>
+    </w:p>
+    <w:p>
+      <w:pPr>
+        <w:pStyle w:val="NoSpacing"/>
+        <w:rPr>
+          <w:b/>
+          <w:bCs/>
+          <w:lang w:val="en-GB"/>
+        </w:rPr>
+      </w:pPr>
+      <w:proofErr w:type="spellStart"/>
+      <w:r>
+        <w:rPr>
+          <w:b/>
+          <w:bCs/>
+          <w:lang w:val="en-GB"/>
+        </w:rPr>
+        <w:t>random_state</w:t>
+      </w:r>
+      <w:proofErr w:type="spellEnd"/>
+      <w:r>
+        <w:rPr>
+          <w:b/>
+          <w:bCs/>
+          <w:lang w:val="en-GB"/>
+        </w:rPr>
+        <w:t>: [123]</w:t>
+      </w:r>
+    </w:p>
+    <w:p>
+      <w:pPr>
+        <w:pStyle w:val="NoSpacing"/>
+        <w:rPr>
+          <w:b/>
+          <w:bCs/>
+          <w:lang w:val="en-GB"/>
+        </w:rPr>
+      </w:pPr>
+      <w:r>
+        <w:rPr>
+          <w:b/>
+          <w:bCs/>
+          <w:lang w:val="en-GB"/>
+        </w:rPr>
+        <w:t xml:space="preserve">solver: [saga, </w:t>
+      </w:r>
+      <w:proofErr w:type="spellStart"/>
+      <w:r>
+        <w:rPr>
+          <w:b/>
+          <w:bCs/>
+          <w:lang w:val="en-GB"/>
+        </w:rPr>
+        <w:t>liblinear</w:t>
+      </w:r>
+      <w:proofErr w:type="spellEnd"/>
+      <w:r>
+        <w:rPr>
+          <w:b/>
+          <w:bCs/>
+          <w:lang w:val="en-GB"/>
+        </w:rPr>
+        <w:t>]</w:t>
+      </w:r>
+    </w:p>
+    <w:p>
+      <w:pPr>
+        <w:rPr>
+          <w:lang w:val="en-GB"/>
+        </w:rPr>
+      </w:pPr>
+    </w:p>
+    <w:p>
+      <w:pPr>
+        <w:rPr>
+          <w:lang w:val="en-GB"/>
+        </w:rPr>
+      </w:pPr>
+      <w:r>
+        <w:rPr>
+          <w:lang w:val="en-GB"/>
+        </w:rPr>
+        <w:t>A</w:t>
+      </w:r>
+      <w:r>
+        <w:rPr>
+          <w:lang w:val="en-GB"/>
+        </w:rPr>
+        <w:t>f</w:t>
+      </w:r>
+      <w:r>
+        <w:rPr>
+          <w:lang w:val="en-GB"/>
+        </w:rPr>
+        <w:t>ter checking the parameter setting for the best selected model I finetuned my logistic regression model parameters to:</w:t>
+      </w:r>
+    </w:p>
+    <w:p>
+      <w:pPr>
+        <w:pStyle w:val="NoSpacing"/>
+        <w:rPr>
+          <w:b/>
+          <w:bCs/>
+          <w:lang w:val="en-GB"/>
+        </w:rPr>
+      </w:pPr>
+      <w:r>
+        <w:rPr>
+          <w:b/>
+          <w:bCs/>
+          <w:lang w:val="en-GB"/>
+        </w:rPr>
+        <w:t xml:space="preserve">Penalty: </w:t>
+      </w:r>
+      <w:r>
+        <w:rPr>
+          <w:b/>
+          <w:bCs/>
+          <w:lang w:val="en-GB"/>
+        </w:rPr>
+        <w:t>[</w:t>
+      </w:r>
+      <w:r>
+        <w:rPr>
+          <w:b/>
+          <w:bCs/>
+          <w:lang w:val="en-GB"/>
+        </w:rPr>
+        <w:t>l2</w:t>
+      </w:r>
+      <w:r>
+        <w:rPr>
+          <w:b/>
+          <w:bCs/>
+          <w:lang w:val="en-GB"/>
+        </w:rPr>
+        <w:t>]</w:t>
+      </w:r>
+    </w:p>
+    <w:p>
+      <w:pPr>
+        <w:pStyle w:val="NoSpacing"/>
+        <w:rPr>
+          <w:b/>
+          <w:bCs/>
+          <w:lang w:val="en-GB"/>
+        </w:rPr>
+      </w:pPr>
+      <w:r>
+        <w:rPr>
+          <w:b/>
+          <w:bCs/>
+          <w:lang w:val="en-GB"/>
+        </w:rPr>
+        <w:t xml:space="preserve">C: </w:t>
+      </w:r>
+      <w:r>
+        <w:rPr>
+          <w:b/>
+          <w:bCs/>
+          <w:lang w:val="en-GB"/>
+        </w:rPr>
+        <w:t>[</w:t>
+      </w:r>
+      <w:r>
+        <w:rPr>
+          <w:b/>
+          <w:bCs/>
+          <w:lang w:val="en-GB"/>
+        </w:rPr>
+        <w:t>1</w:t>
+      </w:r>
+      <w:r>
+        <w:rPr>
+          <w:b/>
+          <w:bCs/>
+          <w:lang w:val="en-GB"/>
+        </w:rPr>
+        <w:t>]</w:t>
+      </w:r>
+    </w:p>
+    <w:p>
+      <w:pPr>
+        <w:pStyle w:val="NoSpacing"/>
+        <w:rPr>
+          <w:b/>
+          <w:bCs/>
+          <w:lang w:val="en-GB"/>
+        </w:rPr>
+      </w:pPr>
+      <w:r>
+        <w:rPr>
+          <w:b/>
+          <w:bCs/>
+          <w:lang w:val="en-GB"/>
+        </w:rPr>
+        <w:t xml:space="preserve">solver: </w:t>
+      </w:r>
+      <w:r>
+        <w:rPr>
+          <w:b/>
+          <w:bCs/>
+          <w:lang w:val="en-GB"/>
+        </w:rPr>
+        <w:t>[</w:t>
+      </w:r>
+      <w:proofErr w:type="spellStart"/>
+      <w:r>
+        <w:rPr>
+          <w:b/>
+          <w:bCs/>
+          <w:lang w:val="en-GB"/>
+        </w:rPr>
+        <w:t>liblinear</w:t>
+      </w:r>
+      <w:proofErr w:type="spellEnd"/>
+      <w:r>
+        <w:rPr>
+          <w:b/>
+          <w:bCs/>
+          <w:lang w:val="en-GB"/>
+        </w:rPr>
+        <w:t>]</w:t>
+      </w:r>
+    </w:p>
+    <w:p>
+      <w:pPr>
+        <w:pStyle w:val="NoSpacing"/>
+        <w:rPr>
+          <w:lang w:val="en-GB"/>
+        </w:rPr>
+      </w:pPr>
+    </w:p>
+    <w:p>
+      <w:r>
+        <w:rPr>
+          <w:lang w:val="en-GB"/>
+        </w:rPr>
+        <w:t xml:space="preserve">Before finetuning, the Logistic Regression model achieved an accuracy of </w:t>
+      </w:r>
+      <w:r>
+        <w:t>0.8050359227863669</w:t>
+      </w:r>
+      <w:r>
+        <w:t xml:space="preserve"> and after achieved an accuracy of </w:t>
+      </w:r>
+      <w:r>
+        <w:t>0.8053456001439147</w:t>
+      </w:r>
+      <w:r>
+        <w:t>.</w:t>
+      </w:r>
+    </w:p>
+    <w:p>
+      <w:pPr>
+        <w:rPr>
+          <w:lang w:val="en-GB"/>
+        </w:rPr>
+      </w:pPr>
+      <w:r>
+        <w:rPr>
+          <w:lang w:val="en-GB"/>
+        </w:rPr>
+        <w:t>To finetune my SVM model I initially u</w:t>
+      </w:r>
+      <w:r>
+        <w:rPr>
+          <w:lang w:val="en-GB"/>
+        </w:rPr>
+        <w:t>sed the following parameter settings:</w:t>
+      </w:r>
+    </w:p>
+    <w:p>
+      <w:pPr>
+        <w:pStyle w:val="NoSpacing"/>
+        <w:rPr>
+          <w:b/>
+          <w:bCs/>
+          <w:lang w:val="en-GB"/>
+        </w:rPr>
+      </w:pPr>
+      <w:r>
+        <w:rPr>
+          <w:b/>
+          <w:bCs/>
+          <w:lang w:val="en-GB"/>
+        </w:rPr>
+        <w:t>kernel: [linear, poly]</w:t>
+      </w:r>
+    </w:p>
+    <w:p>
+      <w:pPr>
+        <w:pStyle w:val="NoSpacing"/>
+        <w:rPr>
+          <w:b/>
+          <w:bCs/>
+          <w:lang w:val="en-GB"/>
+        </w:rPr>
+      </w:pPr>
+      <w:r>
+        <w:rPr>
+          <w:b/>
+          <w:bCs/>
+          <w:lang w:val="en-GB"/>
+        </w:rPr>
+        <w:t>C: [1, 10]</w:t>
+      </w:r>
+    </w:p>
+    <w:p>
+      <w:pPr>
+        <w:pStyle w:val="NoSpacing"/>
+        <w:rPr>
+          <w:b/>
+          <w:bCs/>
+          <w:lang w:val="en-GB"/>
+        </w:rPr>
+      </w:pPr>
+      <w:r>
+        <w:rPr>
+          <w:b/>
+          <w:bCs/>
+          <w:lang w:val="en-GB"/>
+        </w:rPr>
+        <w:t>degree: [3, 8]</w:t>
+      </w:r>
+    </w:p>
+    <w:p>
+      <w:pPr>
+        <w:pStyle w:val="NoSpacing"/>
+        <w:rPr>
+          <w:b/>
+          <w:bCs/>
+          <w:lang w:val="en-GB"/>
+        </w:rPr>
+      </w:pPr>
+      <w:r>
+        <w:rPr>
+          <w:b/>
+          <w:bCs/>
+          <w:lang w:val="en-GB"/>
+        </w:rPr>
+        <w:t>gamma: [auto, scale]</w:t>
+      </w:r>
+    </w:p>
+    <w:p>
+      <w:pPr>
+        <w:pStyle w:val="NoSpacing"/>
+        <w:rPr>
+          <w:lang w:val="en-GB"/>
+        </w:rPr>
+      </w:pPr>
+    </w:p>
+    <w:p>
+      <w:pPr>
+        <w:pStyle w:val="NoSpacing"/>
+        <w:rPr>
+          <w:lang w:val="en-GB"/>
+        </w:rPr>
+      </w:pPr>
+      <w:r>
+        <w:rPr>
+          <w:lang w:val="en-GB"/>
+        </w:rPr>
+        <w:t>After checking the parameter setting for the best selected model I finetuned my SVM model parameters to:</w:t>
+      </w:r>
+    </w:p>
+    <w:p>
+      <w:pPr>
+        <w:pStyle w:val="NoSpacing"/>
+        <w:rPr>
+          <w:b/>
+          <w:bCs/>
+          <w:lang w:val="en-GB"/>
+        </w:rPr>
+      </w:pPr>
+      <w:r>
+        <w:rPr>
+          <w:b/>
+          <w:bCs/>
+          <w:lang w:val="en-GB"/>
+        </w:rPr>
+        <w:lastRenderedPageBreak/>
+        <w:t>kernel: [poly]</w:t>
+      </w:r>
+    </w:p>
+    <w:p>
+      <w:pPr>
+        <w:pStyle w:val="NoSpacing"/>
+        <w:rPr>
+          <w:b/>
+          <w:bCs/>
+          <w:lang w:val="en-GB"/>
+        </w:rPr>
+      </w:pPr>
+      <w:r>
+        <w:rPr>
+          <w:b/>
+          <w:bCs/>
+          <w:lang w:val="en-GB"/>
+        </w:rPr>
+        <w:t>C: [10]</w:t>
+      </w:r>
+    </w:p>
+    <w:p>
+      <w:pPr>
+        <w:pStyle w:val="NoSpacing"/>
+        <w:rPr>
+          <w:b/>
+          <w:bCs/>
+          <w:lang w:val="en-GB"/>
+        </w:rPr>
+      </w:pPr>
+      <w:r>
+        <w:rPr>
+          <w:b/>
+          <w:bCs/>
+          <w:lang w:val="en-GB"/>
+        </w:rPr>
+        <w:t>degree: [3]</w:t>
+      </w:r>
+    </w:p>
+    <w:p>
+      <w:pPr>
+        <w:pStyle w:val="NoSpacing"/>
+        <w:rPr>
+          <w:b/>
+          <w:bCs/>
+          <w:lang w:val="en-GB"/>
+        </w:rPr>
+      </w:pPr>
+      <w:r>
+        <w:rPr>
+          <w:b/>
+          <w:bCs/>
+          <w:lang w:val="en-GB"/>
+        </w:rPr>
+        <w:t>gamma: [scale]</w:t>
+      </w:r>
+    </w:p>
+    <w:p>
+      <w:pPr>
+        <w:pStyle w:val="NoSpacing"/>
+        <w:rPr>
+          <w:lang w:val="en-GB"/>
+        </w:rPr>
+      </w:pPr>
+    </w:p>
+    <w:p>
+      <w:r>
+        <w:rPr>
+          <w:lang w:val="en-GB"/>
+        </w:rPr>
+        <w:t xml:space="preserve">Before finetuning, the SVM model achieved and accuracy of </w:t>
+      </w:r>
+      <w:r>
+        <w:t>0.7969871056916021</w:t>
+      </w:r>
+      <w:r>
+        <w:t xml:space="preserve"> and after achieved an accuracy of </w:t>
+      </w:r>
+      <w:r>
+        <w:t>0.8045709676612425</w:t>
+      </w:r>
     </w:p>
     <w:p>
       <w:pPr>
@@ -1081,57 +2138,39 @@
       </w:r>
     </w:p>
     <w:p>
-      <w:pPr>
-        <w:rPr>
-          <w:lang w:val="en-GB"/>
-        </w:rPr>
-      </w:pPr>
-    </w:p>
-    <w:p>
-      <w:pPr>
-        <w:pStyle w:val="ListParagraph"/>
-        <w:numPr>
-          <w:ilvl w:val="1"/>
-          <w:numId w:val="2"/>
-        </w:numPr>
-        <w:rPr>
-          <w:b/>
-          <w:bCs/>
-          <w:lang w:val="en-GB"/>
-        </w:rPr>
-      </w:pPr>
-      <w:r>
-        <w:rPr>
-          <w:b/>
-          <w:bCs/>
-          <w:lang w:val="en-GB"/>
-        </w:rPr>
-        <w:t xml:space="preserve">In your report, you need to start by explaining the basics of Logistic Regression and SVM. Then, describe the cross-validated and test results from the two models with default parameter settings, and compare and discuss the results among models. Next, describe what steps you have taken for finetuning your model (changing the parameters), describe the parameter settings that you applied in finetuning, and </w:t>
-      </w:r>
-      <w:r>
-        <w:rPr>
-          <w:b/>
-          <w:bCs/>
-          <w:lang w:val="en-GB"/>
-        </w:rPr>
-        <w:lastRenderedPageBreak/>
-        <w:t>compare the results for each model (before and after finetunin</w:t>
-      </w:r>
-      <w:r>
-        <w:rPr>
-          <w:b/>
-          <w:bCs/>
-          <w:lang w:val="en-GB"/>
-        </w:rPr>
-        <w:t>g for each model). Finally, compare the evaluation results across two optimised models on the test set, and discuss your findings. (You may consider using a table to record all the modelling results)</w:t>
-      </w:r>
-    </w:p>
-    <w:p>
-      <w:pPr>
-        <w:rPr>
-          <w:lang w:val="en-GB"/>
-        </w:rPr>
-      </w:pPr>
+      <w:r>
+        <w:rPr>
+          <w:lang w:val="en-GB"/>
+        </w:rPr>
+        <w:t xml:space="preserve">When testing on the test set, the Linear Regression model achieved an accuracy of </w:t>
+      </w:r>
+      <w:r>
+        <w:t>0.8105849582172702</w:t>
+      </w:r>
+      <w:r>
+        <w:t xml:space="preserve"> compared to an average accuracy of </w:t>
+      </w:r>
+      <w:r>
+        <w:t>0.8050359227863669</w:t>
+      </w:r>
+      <w:r>
+        <w:t xml:space="preserve"> from the 10-fold cross-validation in question 2b. Similarly, when testing on the test set the SVM model achieved an accuracy of </w:t>
+      </w:r>
+      <w:r>
+        <w:t>0.8045496750232126</w:t>
+      </w:r>
+      <w:r>
+        <w:t xml:space="preserve"> compared to an average accuracy of </w:t>
+      </w:r>
+      <w:r>
+        <w:t>0.7969871056916021</w:t>
+      </w:r>
+      <w:r>
+        <w:t>. These findings show that both models performed more accurately once optimised</w:t>
+      </w:r>
+      <w:r>
+        <w:t>.</w:t>
+      </w:r>
     </w:p>
     <w:p>
       <w:pPr>
@@ -1313,6 +2352,119 @@
 <file path=word/numbering.xml><?xml version="1.0" encoding="utf-8"?>
 <w:numbering xmlns:wpc="http://schemas.microsoft.com/office/word/2010/wordprocessingCanvas" xmlns:cx="http://schemas.microsoft.com/office/drawing/2014/chartex" xmlns:cx1="http://schemas.microsoft.com/office/drawing/2015/9/8/chartex" xmlns:cx2="http://schemas.microsoft.com/office/drawing/2015/10/21/chartex" xmlns:cx3="http://schemas.microsoft.com/office/drawing/2016/5/9/chartex" xmlns:cx4="http://schemas.microsoft.com/office/drawing/2016/5/10/chartex" xmlns:cx5="http://schemas.microsoft.com/office/drawing/2016/5/11/chartex" xmlns:cx6="http://schemas.microsoft.com/office/drawing/2016/5/12/chartex" xmlns:cx7="http://schemas.microsoft.com/office/drawing/2016/5/13/chartex" xmlns:cx8="http://schemas.microsoft.com/office/drawing/2016/5/14/chartex" xmlns:mc="http://schemas.openxmlformats.org/markup-compatibility/2006" xmlns:aink="http://schemas.microsoft.com/office/drawing/2016/ink" xmlns:am3d="http://schemas.microsoft.com/office/drawing/2017/model3d" xmlns:o="urn:schemas-microsoft-com:office:office" xmlns:oel="http://schemas.microsoft.com/office/2019/extlst" xmlns:r="http://schemas.openxmlformats.org/officeDocument/2006/relationships" xmlns:m="http://schemas.openxmlformats.org/officeDocument/2006/math" xmlns:v="urn:schemas-microsoft-com:vml" xmlns:wp14="http://schemas.microsoft.com/office/word/2010/wordprocessingDrawing" xmlns:wp="http://schemas.openxmlformats.org/drawingml/2006/wordprocessingDrawing" xmlns:w10="urn:schemas-microsoft-com:office:word" xmlns:w="http://schemas.openxmlformats.org/wordprocessingml/2006/main" xmlns:w14="http://schemas.microsoft.com/office/word/2010/wordml" xmlns:w15="http://schemas.microsoft.com/office/word/2012/wordml" xmlns:w16cex="http://schemas.microsoft.com/office/word/2018/wordml/cex" xmlns:w16cid="http://schemas.microsoft.com/office/word/2016/wordml/cid" xmlns:w16="http://schemas.microsoft.com/office/word/2018/wordml" xmlns:w16sdtdh="http://schemas.microsoft.com/office/word/2020/wordml/sdtdatahash" xmlns:w16se="http://schemas.microsoft.com/office/word/2015/wordml/symex" xmlns:wpg="http://schemas.microsoft.com/office/word/2010/wordprocessingGroup" xmlns:wpi="http://schemas.microsoft.com/office/word/2010/wordprocessingInk" xmlns:wne="http://schemas.microsoft.com/office/word/2006/wordml" xmlns:wps="http://schemas.microsoft.com/office/word/2010/wordprocessingShape" mc:Ignorable="w14 w15 w16se w16cid w16 w16cex w16sdtdh wp14">
   <w:abstractNum w:abstractNumId="0" w15:restartNumberingAfterBreak="0">
+    <w:nsid w:val="052F0503"/>
+    <w:multiLevelType w:val="hybridMultilevel"/>
+    <w:tmpl w:val="276EEEB4"/>
+    <w:lvl w:ilvl="0" w:tplc="0C090001">
+      <w:start w:val="1"/>
+      <w:numFmt w:val="bullet"/>
+      <w:lvlText w:val=""/>
+      <w:lvlJc w:val="left"/>
+      <w:pPr>
+        <w:ind w:left="720" w:hanging="360"/>
+      </w:pPr>
+      <w:rPr>
+        <w:rFonts w:ascii="Symbol" w:hAnsi="Symbol" w:hint="default"/>
+      </w:rPr>
+    </w:lvl>
+    <w:lvl w:ilvl="1" w:tplc="0C090003" w:tentative="1">
+      <w:start w:val="1"/>
+      <w:numFmt w:val="bullet"/>
+      <w:lvlText w:val="o"/>
+      <w:lvlJc w:val="left"/>
+      <w:pPr>
+        <w:ind w:left="1440" w:hanging="360"/>
+      </w:pPr>
+      <w:rPr>
+        <w:rFonts w:ascii="Courier New" w:hAnsi="Courier New" w:cs="Courier New" w:hint="default"/>
+      </w:rPr>
+    </w:lvl>
+    <w:lvl w:ilvl="2" w:tplc="0C090005" w:tentative="1">
+      <w:start w:val="1"/>
+      <w:numFmt w:val="bullet"/>
+      <w:lvlText w:val=""/>
+      <w:lvlJc w:val="left"/>
+      <w:pPr>
+        <w:ind w:left="2160" w:hanging="360"/>
+      </w:pPr>
+      <w:rPr>
+        <w:rFonts w:ascii="Wingdings" w:hAnsi="Wingdings" w:hint="default"/>
+      </w:rPr>
+    </w:lvl>
+    <w:lvl w:ilvl="3" w:tplc="0C090001" w:tentative="1">
+      <w:start w:val="1"/>
+      <w:numFmt w:val="bullet"/>
+      <w:lvlText w:val=""/>
+      <w:lvlJc w:val="left"/>
+      <w:pPr>
+        <w:ind w:left="2880" w:hanging="360"/>
+      </w:pPr>
+      <w:rPr>
+        <w:rFonts w:ascii="Symbol" w:hAnsi="Symbol" w:hint="default"/>
+      </w:rPr>
+    </w:lvl>
+    <w:lvl w:ilvl="4" w:tplc="0C090003" w:tentative="1">
+      <w:start w:val="1"/>
+      <w:numFmt w:val="bullet"/>
+      <w:lvlText w:val="o"/>
+      <w:lvlJc w:val="left"/>
+      <w:pPr>
+        <w:ind w:left="3600" w:hanging="360"/>
+      </w:pPr>
+      <w:rPr>
+        <w:rFonts w:ascii="Courier New" w:hAnsi="Courier New" w:cs="Courier New" w:hint="default"/>
+      </w:rPr>
+    </w:lvl>
+    <w:lvl w:ilvl="5" w:tplc="0C090005" w:tentative="1">
+      <w:start w:val="1"/>
+      <w:numFmt w:val="bullet"/>
+      <w:lvlText w:val=""/>
+      <w:lvlJc w:val="left"/>
+      <w:pPr>
+        <w:ind w:left="4320" w:hanging="360"/>
+      </w:pPr>
+      <w:rPr>
+        <w:rFonts w:ascii="Wingdings" w:hAnsi="Wingdings" w:hint="default"/>
+      </w:rPr>
+    </w:lvl>
+    <w:lvl w:ilvl="6" w:tplc="0C090001" w:tentative="1">
+      <w:start w:val="1"/>
+      <w:numFmt w:val="bullet"/>
+      <w:lvlText w:val=""/>
+      <w:lvlJc w:val="left"/>
+      <w:pPr>
+        <w:ind w:left="5040" w:hanging="360"/>
+      </w:pPr>
+      <w:rPr>
+        <w:rFonts w:ascii="Symbol" w:hAnsi="Symbol" w:hint="default"/>
+      </w:rPr>
+    </w:lvl>
+    <w:lvl w:ilvl="7" w:tplc="0C090003" w:tentative="1">
+      <w:start w:val="1"/>
+      <w:numFmt w:val="bullet"/>
+      <w:lvlText w:val="o"/>
+      <w:lvlJc w:val="left"/>
+      <w:pPr>
+        <w:ind w:left="5760" w:hanging="360"/>
+      </w:pPr>
+      <w:rPr>
+        <w:rFonts w:ascii="Courier New" w:hAnsi="Courier New" w:cs="Courier New" w:hint="default"/>
+      </w:rPr>
+    </w:lvl>
+    <w:lvl w:ilvl="8" w:tplc="0C090005" w:tentative="1">
+      <w:start w:val="1"/>
+      <w:numFmt w:val="bullet"/>
+      <w:lvlText w:val=""/>
+      <w:lvlJc w:val="left"/>
+      <w:pPr>
+        <w:ind w:left="6480" w:hanging="360"/>
+      </w:pPr>
+      <w:rPr>
+        <w:rFonts w:ascii="Wingdings" w:hAnsi="Wingdings" w:hint="default"/>
+      </w:rPr>
+    </w:lvl>
+  </w:abstractNum>
+  <w:abstractNum w:abstractNumId="1" w15:restartNumberingAfterBreak="0">
     <w:nsid w:val="3FA30217"/>
     <w:multiLevelType w:val="hybridMultilevel"/>
     <w:tmpl w:val="F302513C"/>
@@ -1401,7 +2553,120 @@
       </w:pPr>
     </w:lvl>
   </w:abstractNum>
-  <w:abstractNum w:abstractNumId="1" w15:restartNumberingAfterBreak="0">
+  <w:abstractNum w:abstractNumId="2" w15:restartNumberingAfterBreak="0">
+    <w:nsid w:val="4C285ECD"/>
+    <w:multiLevelType w:val="hybridMultilevel"/>
+    <w:tmpl w:val="488ECB06"/>
+    <w:lvl w:ilvl="0" w:tplc="0C090001">
+      <w:start w:val="1"/>
+      <w:numFmt w:val="bullet"/>
+      <w:lvlText w:val=""/>
+      <w:lvlJc w:val="left"/>
+      <w:pPr>
+        <w:ind w:left="720" w:hanging="360"/>
+      </w:pPr>
+      <w:rPr>
+        <w:rFonts w:ascii="Symbol" w:hAnsi="Symbol" w:hint="default"/>
+      </w:rPr>
+    </w:lvl>
+    <w:lvl w:ilvl="1" w:tplc="0C090003" w:tentative="1">
+      <w:start w:val="1"/>
+      <w:numFmt w:val="bullet"/>
+      <w:lvlText w:val="o"/>
+      <w:lvlJc w:val="left"/>
+      <w:pPr>
+        <w:ind w:left="1440" w:hanging="360"/>
+      </w:pPr>
+      <w:rPr>
+        <w:rFonts w:ascii="Courier New" w:hAnsi="Courier New" w:cs="Courier New" w:hint="default"/>
+      </w:rPr>
+    </w:lvl>
+    <w:lvl w:ilvl="2" w:tplc="0C090005" w:tentative="1">
+      <w:start w:val="1"/>
+      <w:numFmt w:val="bullet"/>
+      <w:lvlText w:val=""/>
+      <w:lvlJc w:val="left"/>
+      <w:pPr>
+        <w:ind w:left="2160" w:hanging="360"/>
+      </w:pPr>
+      <w:rPr>
+        <w:rFonts w:ascii="Wingdings" w:hAnsi="Wingdings" w:hint="default"/>
+      </w:rPr>
+    </w:lvl>
+    <w:lvl w:ilvl="3" w:tplc="0C090001" w:tentative="1">
+      <w:start w:val="1"/>
+      <w:numFmt w:val="bullet"/>
+      <w:lvlText w:val=""/>
+      <w:lvlJc w:val="left"/>
+      <w:pPr>
+        <w:ind w:left="2880" w:hanging="360"/>
+      </w:pPr>
+      <w:rPr>
+        <w:rFonts w:ascii="Symbol" w:hAnsi="Symbol" w:hint="default"/>
+      </w:rPr>
+    </w:lvl>
+    <w:lvl w:ilvl="4" w:tplc="0C090003" w:tentative="1">
+      <w:start w:val="1"/>
+      <w:numFmt w:val="bullet"/>
+      <w:lvlText w:val="o"/>
+      <w:lvlJc w:val="left"/>
+      <w:pPr>
+        <w:ind w:left="3600" w:hanging="360"/>
+      </w:pPr>
+      <w:rPr>
+        <w:rFonts w:ascii="Courier New" w:hAnsi="Courier New" w:cs="Courier New" w:hint="default"/>
+      </w:rPr>
+    </w:lvl>
+    <w:lvl w:ilvl="5" w:tplc="0C090005" w:tentative="1">
+      <w:start w:val="1"/>
+      <w:numFmt w:val="bullet"/>
+      <w:lvlText w:val=""/>
+      <w:lvlJc w:val="left"/>
+      <w:pPr>
+        <w:ind w:left="4320" w:hanging="360"/>
+      </w:pPr>
+      <w:rPr>
+        <w:rFonts w:ascii="Wingdings" w:hAnsi="Wingdings" w:hint="default"/>
+      </w:rPr>
+    </w:lvl>
+    <w:lvl w:ilvl="6" w:tplc="0C090001" w:tentative="1">
+      <w:start w:val="1"/>
+      <w:numFmt w:val="bullet"/>
+      <w:lvlText w:val=""/>
+      <w:lvlJc w:val="left"/>
+      <w:pPr>
+        <w:ind w:left="5040" w:hanging="360"/>
+      </w:pPr>
+      <w:rPr>
+        <w:rFonts w:ascii="Symbol" w:hAnsi="Symbol" w:hint="default"/>
+      </w:rPr>
+    </w:lvl>
+    <w:lvl w:ilvl="7" w:tplc="0C090003" w:tentative="1">
+      <w:start w:val="1"/>
+      <w:numFmt w:val="bullet"/>
+      <w:lvlText w:val="o"/>
+      <w:lvlJc w:val="left"/>
+      <w:pPr>
+        <w:ind w:left="5760" w:hanging="360"/>
+      </w:pPr>
+      <w:rPr>
+        <w:rFonts w:ascii="Courier New" w:hAnsi="Courier New" w:cs="Courier New" w:hint="default"/>
+      </w:rPr>
+    </w:lvl>
+    <w:lvl w:ilvl="8" w:tplc="0C090005" w:tentative="1">
+      <w:start w:val="1"/>
+      <w:numFmt w:val="bullet"/>
+      <w:lvlText w:val=""/>
+      <w:lvlJc w:val="left"/>
+      <w:pPr>
+        <w:ind w:left="6480" w:hanging="360"/>
+      </w:pPr>
+      <w:rPr>
+        <w:rFonts w:ascii="Wingdings" w:hAnsi="Wingdings" w:hint="default"/>
+      </w:rPr>
+    </w:lvl>
+  </w:abstractNum>
+  <w:abstractNum w:abstractNumId="3" w15:restartNumberingAfterBreak="0">
     <w:nsid w:val="521E21F2"/>
     <w:multiLevelType w:val="hybridMultilevel"/>
     <w:tmpl w:val="7236EADC"/>
@@ -1490,7 +2755,7 @@
       </w:pPr>
     </w:lvl>
   </w:abstractNum>
-  <w:abstractNum w:abstractNumId="2" w15:restartNumberingAfterBreak="0">
+  <w:abstractNum w:abstractNumId="4" w15:restartNumberingAfterBreak="0">
     <w:nsid w:val="636E440D"/>
     <w:multiLevelType w:val="hybridMultilevel"/>
     <w:tmpl w:val="8F145A4A"/>
@@ -1581,13 +2846,19 @@
     </w:lvl>
   </w:abstractNum>
   <w:num w:numId="1" w16cid:durableId="453716060">
+    <w:abstractNumId w:val="4"/>
+  </w:num>
+  <w:num w:numId="2" w16cid:durableId="57946178">
+    <w:abstractNumId w:val="1"/>
+  </w:num>
+  <w:num w:numId="3" w16cid:durableId="398407186">
+    <w:abstractNumId w:val="3"/>
+  </w:num>
+  <w:num w:numId="4" w16cid:durableId="788351923">
     <w:abstractNumId w:val="2"/>
   </w:num>
-  <w:num w:numId="2" w16cid:durableId="57946178">
+  <w:num w:numId="5" w16cid:durableId="2009749339">
     <w:abstractNumId w:val="0"/>
-  </w:num>
-  <w:num w:numId="3" w16cid:durableId="398407186">
-    <w:abstractNumId w:val="1"/>
   </w:num>
 </w:numbering>
 </file>
@@ -2137,6 +3408,63 @@
       <w:szCs w:val="26"/>
     </w:rPr>
   </w:style>
+  <w:style w:type="paragraph" w:styleId="HTMLPreformatted">
+    <w:name w:val="HTML Preformatted"/>
+    <w:basedOn w:val="Normal"/>
+    <w:link w:val="HTMLPreformattedChar"/>
+    <w:uiPriority w:val="99"/>
+    <w:unhideWhenUsed/>
+    <w:rsid w:val="00AC6456"/>
+    <w:pPr>
+      <w:tabs>
+        <w:tab w:val="left" w:pos="916"/>
+        <w:tab w:val="left" w:pos="1832"/>
+        <w:tab w:val="left" w:pos="2748"/>
+        <w:tab w:val="left" w:pos="3664"/>
+        <w:tab w:val="left" w:pos="4580"/>
+        <w:tab w:val="left" w:pos="5496"/>
+        <w:tab w:val="left" w:pos="6412"/>
+        <w:tab w:val="left" w:pos="7328"/>
+        <w:tab w:val="left" w:pos="8244"/>
+        <w:tab w:val="left" w:pos="9160"/>
+        <w:tab w:val="left" w:pos="10076"/>
+        <w:tab w:val="left" w:pos="10992"/>
+        <w:tab w:val="left" w:pos="11908"/>
+        <w:tab w:val="left" w:pos="12824"/>
+        <w:tab w:val="left" w:pos="13740"/>
+        <w:tab w:val="left" w:pos="14656"/>
+      </w:tabs>
+      <w:spacing w:after="0" w:line="240" w:lineRule="auto"/>
+    </w:pPr>
+    <w:rPr>
+      <w:rFonts w:ascii="Courier New" w:eastAsia="Times New Roman" w:hAnsi="Courier New" w:cs="Courier New"/>
+      <w:sz w:val="20"/>
+      <w:szCs w:val="20"/>
+      <w:lang w:eastAsia="en-AU"/>
+    </w:rPr>
+  </w:style>
+  <w:style w:type="character" w:customStyle="1" w:styleId="HTMLPreformattedChar">
+    <w:name w:val="HTML Preformatted Char"/>
+    <w:basedOn w:val="DefaultParagraphFont"/>
+    <w:link w:val="HTMLPreformatted"/>
+    <w:uiPriority w:val="99"/>
+    <w:rsid w:val="00AC6456"/>
+    <w:rPr>
+      <w:rFonts w:ascii="Courier New" w:eastAsia="Times New Roman" w:hAnsi="Courier New" w:cs="Courier New"/>
+      <w:sz w:val="20"/>
+      <w:szCs w:val="20"/>
+      <w:lang w:eastAsia="en-AU"/>
+    </w:rPr>
+  </w:style>
+  <w:style w:type="paragraph" w:styleId="NoSpacing">
+    <w:name w:val="No Spacing"/>
+    <w:uiPriority w:val="1"/>
+    <w:qFormat/>
+    <w:rsid w:val="000910A4"/>
+    <w:pPr>
+      <w:spacing w:after="0" w:line="240" w:lineRule="auto"/>
+    </w:pPr>
+  </w:style>
 </w:styles>
 </file>
 

</xml_diff>

<commit_message>
Completed all, about to proofread and edit.
</commit_message>
<xml_diff>
--- a/Report_JamesWorcester.docx
+++ b/Report_JamesWorcester.docx
@@ -2213,6 +2213,37 @@
     </w:p>
     <w:p>
       <w:pPr>
+        <w:rPr>
+          <w:lang w:val="en-GB"/>
+        </w:rPr>
+      </w:pPr>
+      <w:r>
+        <w:rPr>
+          <w:lang w:val="en-GB"/>
+        </w:rPr>
+        <w:t>The K means method involves unsupervised learning that requires data but no labels to detect patterns. However, whilst useful when you don’t know what you’re looking for, it can return garbled results. K means tries to put all data points into multiple clusters (in this case two clusters for income &lt;= $50k and income &gt; $50k) in order to predict class labels, and does so by first choosing the number of clusters, then selecting random points from the data as centroids before assigning all the points to the</w:t>
+      </w:r>
+      <w:r>
+        <w:rPr>
+          <w:lang w:val="en-GB"/>
+        </w:rPr>
+        <w:t>ir</w:t>
+      </w:r>
+      <w:r>
+        <w:rPr>
+          <w:lang w:val="en-GB"/>
+        </w:rPr>
+        <w:t xml:space="preserve"> closest cluster centroid</w:t>
+      </w:r>
+      <w:r>
+        <w:rPr>
+          <w:lang w:val="en-GB"/>
+        </w:rPr>
+        <w:t>, recomputing the centroids of the newly formed clusters and repeating the assigning of points to the closest cluster centroid and recomputing the centroids of each cluster until a stopping criteria is reached.</w:t>
+      </w:r>
+    </w:p>
+    <w:p>
+      <w:pPr>
         <w:pStyle w:val="ListParagraph"/>
         <w:numPr>
           <w:ilvl w:val="1"/>
@@ -2239,6 +2270,32 @@
           <w:lang w:val="en-GB"/>
         </w:rPr>
       </w:pPr>
+      <w:r>
+        <w:rPr>
+          <w:lang w:val="en-GB"/>
+        </w:rPr>
+        <w:t>I first normalised the training input X before applying</w:t>
+      </w:r>
+      <w:r>
+        <w:rPr>
+          <w:lang w:val="en-GB"/>
+        </w:rPr>
+        <w:t xml:space="preserve"> </w:t>
+      </w:r>
+      <w:proofErr w:type="spellStart"/>
+      <w:r>
+        <w:rPr>
+          <w:lang w:val="en-GB"/>
+        </w:rPr>
+        <w:t>kmeans</w:t>
+      </w:r>
+      <w:proofErr w:type="spellEnd"/>
+      <w:r>
+        <w:rPr>
+          <w:lang w:val="en-GB"/>
+        </w:rPr>
+        <w:t xml:space="preserve"> clustering on it by defining the random state number as 0 and the number of clusters as two since the target variable income has two possible values of 0 or 1.</w:t>
+      </w:r>
     </w:p>
     <w:p>
       <w:pPr>
@@ -2268,6 +2325,18 @@
           <w:lang w:val="en-GB"/>
         </w:rPr>
       </w:pPr>
+      <w:r>
+        <w:rPr>
+          <w:lang w:val="en-GB"/>
+        </w:rPr>
+        <w:t>I identified that 10,265 data samples had been assigned to cluster 0, and 11,272 had been assigned to cluster 1, for a total of 21,537</w:t>
+      </w:r>
+      <w:r>
+        <w:rPr>
+          <w:lang w:val="en-GB"/>
+        </w:rPr>
+        <w:t>. For a sanity check I compared the total value to the shape of the dataset that also contained 21,537 records.</w:t>
+      </w:r>
     </w:p>
     <w:p>
       <w:pPr>
@@ -2291,6 +2360,360 @@
         <w:t>Extract a prototype from each cluster and investigate their similarity and difference</w:t>
       </w:r>
     </w:p>
+    <w:p>
+      <w:pPr>
+        <w:rPr>
+          <w:lang w:val="en-GB"/>
+        </w:rPr>
+      </w:pPr>
+      <w:r>
+        <w:rPr>
+          <w:lang w:val="en-GB"/>
+        </w:rPr>
+        <w:lastRenderedPageBreak/>
+        <w:t>After extracting a prototype from each cluster, we can investigate and compare the differences and similarities between each prototype:</w:t>
+      </w:r>
+    </w:p>
+    <w:tbl>
+      <w:tblPr>
+        <w:tblStyle w:val="TableGrid"/>
+        <w:tblW w:w="0" w:type="auto"/>
+        <w:tblLook w:val="04A0" w:firstRow="1" w:lastRow="0" w:firstColumn="1" w:lastColumn="0" w:noHBand="0" w:noVBand="1"/>
+      </w:tblPr>
+      <w:tblGrid>
+        <w:gridCol w:w="3005"/>
+        <w:gridCol w:w="3005"/>
+        <w:gridCol w:w="3006"/>
+      </w:tblGrid>
+      <w:tr>
+        <w:tc>
+          <w:tcPr>
+            <w:tcW w:w="3005" w:type="dxa"/>
+          </w:tcPr>
+          <w:p>
+            <w:pPr>
+              <w:rPr>
+                <w:lang w:val="en-GB"/>
+              </w:rPr>
+            </w:pPr>
+          </w:p>
+        </w:tc>
+        <w:tc>
+          <w:tcPr>
+            <w:tcW w:w="3005" w:type="dxa"/>
+          </w:tcPr>
+          <w:p>
+            <w:pPr>
+              <w:rPr>
+                <w:lang w:val="en-GB"/>
+              </w:rPr>
+            </w:pPr>
+          </w:p>
+        </w:tc>
+        <w:tc>
+          <w:tcPr>
+            <w:tcW w:w="3006" w:type="dxa"/>
+          </w:tcPr>
+          <w:p>
+            <w:pPr>
+              <w:rPr>
+                <w:lang w:val="en-GB"/>
+              </w:rPr>
+            </w:pPr>
+          </w:p>
+        </w:tc>
+      </w:tr>
+      <w:tr>
+        <w:tc>
+          <w:tcPr>
+            <w:tcW w:w="3005" w:type="dxa"/>
+          </w:tcPr>
+          <w:p>
+            <w:pPr>
+              <w:rPr>
+                <w:lang w:val="en-GB"/>
+              </w:rPr>
+            </w:pPr>
+            <w:r>
+              <w:rPr>
+                <w:lang w:val="en-GB"/>
+              </w:rPr>
+              <w:t>income</w:t>
+            </w:r>
+          </w:p>
+        </w:tc>
+        <w:tc>
+          <w:tcPr>
+            <w:tcW w:w="3005" w:type="dxa"/>
+          </w:tcPr>
+          <w:p>
+            <w:pPr>
+              <w:rPr>
+                <w:lang w:val="en-GB"/>
+              </w:rPr>
+            </w:pPr>
+          </w:p>
+        </w:tc>
+        <w:tc>
+          <w:tcPr>
+            <w:tcW w:w="3006" w:type="dxa"/>
+          </w:tcPr>
+          <w:p>
+            <w:pPr>
+              <w:rPr>
+                <w:lang w:val="en-GB"/>
+              </w:rPr>
+            </w:pPr>
+          </w:p>
+        </w:tc>
+      </w:tr>
+      <w:tr>
+        <w:tc>
+          <w:tcPr>
+            <w:tcW w:w="3005" w:type="dxa"/>
+          </w:tcPr>
+          <w:p>
+            <w:pPr>
+              <w:rPr>
+                <w:lang w:val="en-GB"/>
+              </w:rPr>
+            </w:pPr>
+            <w:r>
+              <w:rPr>
+                <w:lang w:val="en-GB"/>
+              </w:rPr>
+              <w:t>age</w:t>
+            </w:r>
+          </w:p>
+        </w:tc>
+        <w:tc>
+          <w:tcPr>
+            <w:tcW w:w="3005" w:type="dxa"/>
+          </w:tcPr>
+          <w:p>
+            <w:pPr>
+              <w:rPr>
+                <w:lang w:val="en-GB"/>
+              </w:rPr>
+            </w:pPr>
+          </w:p>
+        </w:tc>
+        <w:tc>
+          <w:tcPr>
+            <w:tcW w:w="3006" w:type="dxa"/>
+          </w:tcPr>
+          <w:p>
+            <w:pPr>
+              <w:rPr>
+                <w:lang w:val="en-GB"/>
+              </w:rPr>
+            </w:pPr>
+          </w:p>
+        </w:tc>
+      </w:tr>
+      <w:tr>
+        <w:tc>
+          <w:tcPr>
+            <w:tcW w:w="3005" w:type="dxa"/>
+          </w:tcPr>
+          <w:p>
+            <w:pPr>
+              <w:rPr>
+                <w:lang w:val="en-GB"/>
+              </w:rPr>
+            </w:pPr>
+            <w:r>
+              <w:rPr>
+                <w:lang w:val="en-GB"/>
+              </w:rPr>
+              <w:t>education</w:t>
+            </w:r>
+          </w:p>
+        </w:tc>
+        <w:tc>
+          <w:tcPr>
+            <w:tcW w:w="3005" w:type="dxa"/>
+          </w:tcPr>
+          <w:p>
+            <w:pPr>
+              <w:rPr>
+                <w:lang w:val="en-GB"/>
+              </w:rPr>
+            </w:pPr>
+          </w:p>
+        </w:tc>
+        <w:tc>
+          <w:tcPr>
+            <w:tcW w:w="3006" w:type="dxa"/>
+          </w:tcPr>
+          <w:p>
+            <w:pPr>
+              <w:rPr>
+                <w:lang w:val="en-GB"/>
+              </w:rPr>
+            </w:pPr>
+          </w:p>
+        </w:tc>
+      </w:tr>
+      <w:tr>
+        <w:tc>
+          <w:tcPr>
+            <w:tcW w:w="3005" w:type="dxa"/>
+          </w:tcPr>
+          <w:p>
+            <w:pPr>
+              <w:rPr>
+                <w:lang w:val="en-GB"/>
+              </w:rPr>
+            </w:pPr>
+            <w:r>
+              <w:rPr>
+                <w:lang w:val="en-GB"/>
+              </w:rPr>
+              <w:t>Sex</w:t>
+            </w:r>
+          </w:p>
+        </w:tc>
+        <w:tc>
+          <w:tcPr>
+            <w:tcW w:w="3005" w:type="dxa"/>
+          </w:tcPr>
+          <w:p>
+            <w:pPr>
+              <w:rPr>
+                <w:lang w:val="en-GB"/>
+              </w:rPr>
+            </w:pPr>
+          </w:p>
+        </w:tc>
+        <w:tc>
+          <w:tcPr>
+            <w:tcW w:w="3006" w:type="dxa"/>
+          </w:tcPr>
+          <w:p>
+            <w:pPr>
+              <w:rPr>
+                <w:lang w:val="en-GB"/>
+              </w:rPr>
+            </w:pPr>
+          </w:p>
+        </w:tc>
+      </w:tr>
+      <w:tr>
+        <w:tc>
+          <w:tcPr>
+            <w:tcW w:w="3005" w:type="dxa"/>
+          </w:tcPr>
+          <w:p>
+            <w:pPr>
+              <w:rPr>
+                <w:lang w:val="en-GB"/>
+              </w:rPr>
+            </w:pPr>
+          </w:p>
+        </w:tc>
+        <w:tc>
+          <w:tcPr>
+            <w:tcW w:w="3005" w:type="dxa"/>
+          </w:tcPr>
+          <w:p>
+            <w:pPr>
+              <w:rPr>
+                <w:lang w:val="en-GB"/>
+              </w:rPr>
+            </w:pPr>
+          </w:p>
+        </w:tc>
+        <w:tc>
+          <w:tcPr>
+            <w:tcW w:w="3006" w:type="dxa"/>
+          </w:tcPr>
+          <w:p>
+            <w:pPr>
+              <w:rPr>
+                <w:lang w:val="en-GB"/>
+              </w:rPr>
+            </w:pPr>
+          </w:p>
+        </w:tc>
+      </w:tr>
+      <w:tr>
+        <w:tc>
+          <w:tcPr>
+            <w:tcW w:w="3005" w:type="dxa"/>
+          </w:tcPr>
+          <w:p>
+            <w:pPr>
+              <w:rPr>
+                <w:lang w:val="en-GB"/>
+              </w:rPr>
+            </w:pPr>
+          </w:p>
+        </w:tc>
+        <w:tc>
+          <w:tcPr>
+            <w:tcW w:w="3005" w:type="dxa"/>
+          </w:tcPr>
+          <w:p>
+            <w:pPr>
+              <w:rPr>
+                <w:lang w:val="en-GB"/>
+              </w:rPr>
+            </w:pPr>
+          </w:p>
+        </w:tc>
+        <w:tc>
+          <w:tcPr>
+            <w:tcW w:w="3006" w:type="dxa"/>
+          </w:tcPr>
+          <w:p>
+            <w:pPr>
+              <w:rPr>
+                <w:lang w:val="en-GB"/>
+              </w:rPr>
+            </w:pPr>
+          </w:p>
+        </w:tc>
+      </w:tr>
+      <w:tr>
+        <w:tc>
+          <w:tcPr>
+            <w:tcW w:w="3005" w:type="dxa"/>
+          </w:tcPr>
+          <w:p>
+            <w:pPr>
+              <w:rPr>
+                <w:lang w:val="en-GB"/>
+              </w:rPr>
+            </w:pPr>
+          </w:p>
+        </w:tc>
+        <w:tc>
+          <w:tcPr>
+            <w:tcW w:w="3005" w:type="dxa"/>
+          </w:tcPr>
+          <w:p>
+            <w:pPr>
+              <w:rPr>
+                <w:lang w:val="en-GB"/>
+              </w:rPr>
+            </w:pPr>
+          </w:p>
+        </w:tc>
+        <w:tc>
+          <w:tcPr>
+            <w:tcW w:w="3006" w:type="dxa"/>
+          </w:tcPr>
+          <w:p>
+            <w:pPr>
+              <w:rPr>
+                <w:lang w:val="en-GB"/>
+              </w:rPr>
+            </w:pPr>
+          </w:p>
+        </w:tc>
+      </w:tr>
+    </w:tbl>
     <w:p>
       <w:pPr>
         <w:rPr>
@@ -3460,6 +3883,25 @@
       <w:spacing w:after="0" w:line="240" w:lineRule="auto"/>
     </w:pPr>
   </w:style>
+  <w:style w:type="table" w:styleId="TableGrid">
+    <w:name w:val="Table Grid"/>
+    <w:basedOn w:val="TableNormal"/>
+    <w:uiPriority w:val="39"/>
+    <w:rsid w:val="00527B3A"/>
+    <w:pPr>
+      <w:spacing w:after="0" w:line="240" w:lineRule="auto"/>
+    </w:pPr>
+    <w:tblPr>
+      <w:tblBorders>
+        <w:top w:val="single" w:sz="4" w:space="0" w:color="auto"/>
+        <w:left w:val="single" w:sz="4" w:space="0" w:color="auto"/>
+        <w:bottom w:val="single" w:sz="4" w:space="0" w:color="auto"/>
+        <w:right w:val="single" w:sz="4" w:space="0" w:color="auto"/>
+        <w:insideH w:val="single" w:sz="4" w:space="0" w:color="auto"/>
+        <w:insideV w:val="single" w:sz="4" w:space="0" w:color="auto"/>
+      </w:tblBorders>
+    </w:tblPr>
+  </w:style>
 </w:styles>
 </file>
 

</xml_diff>